<commit_message>
add links within resource docs!
</commit_message>
<xml_diff>
--- a/dist/docs/1. Business Case Template.docx
+++ b/dist/docs/1. Business Case Template.docx
@@ -372,15 +372,7 @@
         <w:t>with</w:t>
       </w:r>
       <w:r>
-        <w:t xml:space="preserve"> Sport </w:t>
-      </w:r>
-      <w:proofErr w:type="spellStart"/>
-      <w:r>
-        <w:t>Wales’</w:t>
-      </w:r>
-      <w:proofErr w:type="spellEnd"/>
-      <w:r>
-        <w:t xml:space="preserve"> work and</w:t>
+        <w:t xml:space="preserve"> Sport Wales’ work and</w:t>
       </w:r>
       <w:r>
         <w:t xml:space="preserve"> </w:t>
@@ -6569,18 +6561,44 @@
         </w:rPr>
         <w:t xml:space="preserve">Please use the </w:t>
       </w:r>
-      <w:r>
-        <w:rPr>
-          <w:rFonts w:asciiTheme="minorHAnsi" w:eastAsiaTheme="minorEastAsia" w:hAnsiTheme="minorHAnsi" w:cstheme="minorBidi"/>
-          <w:i/>
-          <w:iCs/>
-          <w:sz w:val="20"/>
-          <w:szCs w:val="20"/>
-          <w:highlight w:val="yellow"/>
-          <w:lang w:eastAsia="en-US"/>
-        </w:rPr>
-        <w:t>RAID log template</w:t>
-      </w:r>
+      <w:hyperlink r:id="rId14" w:history="1">
+        <w:r>
+          <w:rPr>
+            <w:rStyle w:val="Hyperlink"/>
+            <w:rFonts w:asciiTheme="minorHAnsi" w:eastAsiaTheme="minorEastAsia" w:hAnsiTheme="minorHAnsi" w:cstheme="minorBidi"/>
+            <w:i/>
+            <w:iCs/>
+            <w:sz w:val="20"/>
+            <w:szCs w:val="20"/>
+            <w:lang w:eastAsia="en-US"/>
+          </w:rPr>
+          <w:t>RAID log te</w:t>
+        </w:r>
+        <w:r>
+          <w:rPr>
+            <w:rStyle w:val="Hyperlink"/>
+            <w:rFonts w:asciiTheme="minorHAnsi" w:eastAsiaTheme="minorEastAsia" w:hAnsiTheme="minorHAnsi" w:cstheme="minorBidi"/>
+            <w:i/>
+            <w:iCs/>
+            <w:sz w:val="20"/>
+            <w:szCs w:val="20"/>
+            <w:lang w:eastAsia="en-US"/>
+          </w:rPr>
+          <w:t>m</w:t>
+        </w:r>
+        <w:r>
+          <w:rPr>
+            <w:rStyle w:val="Hyperlink"/>
+            <w:rFonts w:asciiTheme="minorHAnsi" w:eastAsiaTheme="minorEastAsia" w:hAnsiTheme="minorHAnsi" w:cstheme="minorBidi"/>
+            <w:i/>
+            <w:iCs/>
+            <w:sz w:val="20"/>
+            <w:szCs w:val="20"/>
+            <w:lang w:eastAsia="en-US"/>
+          </w:rPr>
+          <w:t>plate</w:t>
+        </w:r>
+      </w:hyperlink>
       <w:r>
         <w:rPr>
           <w:rFonts w:asciiTheme="minorHAnsi" w:eastAsiaTheme="minorEastAsia" w:hAnsiTheme="minorHAnsi" w:cstheme="minorBidi"/>
@@ -12589,24 +12607,19 @@
 </file>
 
 <file path=customXml/item1.xml><?xml version="1.0" encoding="utf-8"?>
-<p:properties xmlns:p="http://schemas.microsoft.com/office/2006/metadata/properties" xmlns:xsi="http://www.w3.org/2001/XMLSchema-instance" xmlns:pc="http://schemas.microsoft.com/office/infopath/2007/PartnerControls">
-  <documentManagement>
-    <TaxCatchAll xmlns="e6b2e1d0-3a68-41e5-a65d-884656eb3863" xsi:nil="true"/>
-    <lcf76f155ced4ddcb4097134ff3c332f xmlns="d6cd8a21-a3b9-47ce-b379-14f97b32918b">
-      <Terms xmlns="http://schemas.microsoft.com/office/infopath/2007/PartnerControls"/>
-    </lcf76f155ced4ddcb4097134ff3c332f>
-    <SharedWithUsers xmlns="e6b2e1d0-3a68-41e5-a65d-884656eb3863">
-      <UserInfo>
-        <DisplayName>Jessica Williams</DisplayName>
-        <AccountId>31</AccountId>
-        <AccountType/>
-      </UserInfo>
-    </SharedWithUsers>
-  </documentManagement>
-</p:properties>
+<?mso-contentType ?>
+<FormTemplates xmlns="http://schemas.microsoft.com/sharepoint/v3/contenttype/forms">
+  <Display>DocumentLibraryForm</Display>
+  <Edit>DocumentLibraryForm</Edit>
+  <New>DocumentLibraryForm</New>
+</FormTemplates>
 </file>
 
 <file path=customXml/item2.xml><?xml version="1.0" encoding="utf-8"?>
+<b:Sources xmlns:b="http://schemas.openxmlformats.org/officeDocument/2006/bibliography" xmlns="http://schemas.openxmlformats.org/officeDocument/2006/bibliography" SelectedStyle="\APASixthEditionOfficeOnline.xsl" StyleName="APA" Version="6"/>
+</file>
+
+<file path=customXml/item3.xml><?xml version="1.0" encoding="utf-8"?>
 <ct:contentTypeSchema xmlns:ct="http://schemas.microsoft.com/office/2006/metadata/contentType" xmlns:ma="http://schemas.microsoft.com/office/2006/metadata/properties/metaAttributes" ct:_="" ma:_="" ma:contentTypeName="Document" ma:contentTypeID="0x010100570ACBC68A3E8F43953C5D4085A8AFE5" ma:contentTypeVersion="16" ma:contentTypeDescription="Create a new document." ma:contentTypeScope="" ma:versionID="1ad6d98ea0255a91b565df7ef9bfcc4e">
   <xsd:schema xmlns:xsd="http://www.w3.org/2001/XMLSchema" xmlns:xs="http://www.w3.org/2001/XMLSchema" xmlns:p="http://schemas.microsoft.com/office/2006/metadata/properties" xmlns:ns2="d6cd8a21-a3b9-47ce-b379-14f97b32918b" xmlns:ns3="e6b2e1d0-3a68-41e5-a65d-884656eb3863" targetNamespace="http://schemas.microsoft.com/office/2006/metadata/properties" ma:root="true" ma:fieldsID="d0fb0e6c316b3f59154a8d6c6d0caf59" ns2:_="" ns3:_="">
     <xsd:import namespace="d6cd8a21-a3b9-47ce-b379-14f97b32918b"/>
@@ -12835,17 +12848,22 @@
 </ct:contentTypeSchema>
 </file>
 
-<file path=customXml/item3.xml><?xml version="1.0" encoding="utf-8"?>
-<b:Sources xmlns:b="http://schemas.openxmlformats.org/officeDocument/2006/bibliography" xmlns="http://schemas.openxmlformats.org/officeDocument/2006/bibliography" SelectedStyle="\APASixthEditionOfficeOnline.xsl" StyleName="APA" Version="6"/>
-</file>
-
 <file path=customXml/item4.xml><?xml version="1.0" encoding="utf-8"?>
-<?mso-contentType ?>
-<FormTemplates xmlns="http://schemas.microsoft.com/sharepoint/v3/contenttype/forms">
-  <Display>DocumentLibraryForm</Display>
-  <Edit>DocumentLibraryForm</Edit>
-  <New>DocumentLibraryForm</New>
-</FormTemplates>
+<p:properties xmlns:p="http://schemas.microsoft.com/office/2006/metadata/properties" xmlns:xsi="http://www.w3.org/2001/XMLSchema-instance" xmlns:pc="http://schemas.microsoft.com/office/infopath/2007/PartnerControls">
+  <documentManagement>
+    <TaxCatchAll xmlns="e6b2e1d0-3a68-41e5-a65d-884656eb3863" xsi:nil="true"/>
+    <lcf76f155ced4ddcb4097134ff3c332f xmlns="d6cd8a21-a3b9-47ce-b379-14f97b32918b">
+      <Terms xmlns="http://schemas.microsoft.com/office/infopath/2007/PartnerControls"/>
+    </lcf76f155ced4ddcb4097134ff3c332f>
+    <SharedWithUsers xmlns="e6b2e1d0-3a68-41e5-a65d-884656eb3863">
+      <UserInfo>
+        <DisplayName>Jessica Williams</DisplayName>
+        <AccountId>31</AccountId>
+        <AccountType/>
+      </UserInfo>
+    </SharedWithUsers>
+  </documentManagement>
+</p:properties>
 </file>
 
 <file path=customXml/item5.xml><?xml version="1.0" encoding="utf-8"?>
@@ -12854,17 +12872,22 @@
 </file>
 
 <file path=customXml/itemProps1.xml><?xml version="1.0" encoding="utf-8"?>
-<ds:datastoreItem xmlns:ds="http://schemas.openxmlformats.org/officeDocument/2006/customXml" ds:itemID="{355C8F70-CB32-4FCD-A2C7-0A4A63C511A0}">
+<ds:datastoreItem xmlns:ds="http://schemas.openxmlformats.org/officeDocument/2006/customXml" ds:itemID="{BDFE61B3-D1AB-4D25-994D-532E65A240F8}">
   <ds:schemaRefs>
-    <ds:schemaRef ds:uri="http://schemas.microsoft.com/office/2006/metadata/properties"/>
-    <ds:schemaRef ds:uri="http://schemas.microsoft.com/office/infopath/2007/PartnerControls"/>
-    <ds:schemaRef ds:uri="e6b2e1d0-3a68-41e5-a65d-884656eb3863"/>
-    <ds:schemaRef ds:uri="d6cd8a21-a3b9-47ce-b379-14f97b32918b"/>
+    <ds:schemaRef ds:uri="http://schemas.microsoft.com/sharepoint/v3/contenttype/forms"/>
   </ds:schemaRefs>
 </ds:datastoreItem>
 </file>
 
 <file path=customXml/itemProps2.xml><?xml version="1.0" encoding="utf-8"?>
+<ds:datastoreItem xmlns:ds="http://schemas.openxmlformats.org/officeDocument/2006/customXml" ds:itemID="{185FD09D-37F6-472D-8361-DD0216C7D340}">
+  <ds:schemaRefs>
+    <ds:schemaRef ds:uri="http://schemas.openxmlformats.org/officeDocument/2006/bibliography"/>
+  </ds:schemaRefs>
+</ds:datastoreItem>
+</file>
+
+<file path=customXml/itemProps3.xml><?xml version="1.0" encoding="utf-8"?>
 <ds:datastoreItem xmlns:ds="http://schemas.openxmlformats.org/officeDocument/2006/customXml" ds:itemID="{D991DF8E-C45C-4A37-8F13-D72D47605B3E}">
   <ds:schemaRefs>
     <ds:schemaRef ds:uri="http://schemas.microsoft.com/office/2006/metadata/contentType"/>
@@ -12883,18 +12906,13 @@
 </ds:datastoreItem>
 </file>
 
-<file path=customXml/itemProps3.xml><?xml version="1.0" encoding="utf-8"?>
-<ds:datastoreItem xmlns:ds="http://schemas.openxmlformats.org/officeDocument/2006/customXml" ds:itemID="{185FD09D-37F6-472D-8361-DD0216C7D340}">
+<file path=customXml/itemProps4.xml><?xml version="1.0" encoding="utf-8"?>
+<ds:datastoreItem xmlns:ds="http://schemas.openxmlformats.org/officeDocument/2006/customXml" ds:itemID="{355C8F70-CB32-4FCD-A2C7-0A4A63C511A0}">
   <ds:schemaRefs>
-    <ds:schemaRef ds:uri="http://schemas.openxmlformats.org/officeDocument/2006/bibliography"/>
-  </ds:schemaRefs>
-</ds:datastoreItem>
-</file>
-
-<file path=customXml/itemProps4.xml><?xml version="1.0" encoding="utf-8"?>
-<ds:datastoreItem xmlns:ds="http://schemas.openxmlformats.org/officeDocument/2006/customXml" ds:itemID="{BDFE61B3-D1AB-4D25-994D-532E65A240F8}">
-  <ds:schemaRefs>
-    <ds:schemaRef ds:uri="http://schemas.microsoft.com/sharepoint/v3/contenttype/forms"/>
+    <ds:schemaRef ds:uri="http://schemas.microsoft.com/office/2006/metadata/properties"/>
+    <ds:schemaRef ds:uri="http://schemas.microsoft.com/office/infopath/2007/PartnerControls"/>
+    <ds:schemaRef ds:uri="e6b2e1d0-3a68-41e5-a65d-884656eb3863"/>
+    <ds:schemaRef ds:uri="d6cd8a21-a3b9-47ce-b379-14f97b32918b"/>
   </ds:schemaRefs>
 </ds:datastoreItem>
 </file>

</xml_diff>